<commit_message>
Adjusted the written assignment
</commit_message>
<xml_diff>
--- a/Chapter10/Ahmed_Ch 10 Written Assignment.docx
+++ b/Chapter10/Ahmed_Ch 10 Written Assignment.docx
@@ -358,6 +358,17 @@
       <w:r>
         <w:t xml:space="preserve">The code in the GitHub link: </w:t>
       </w:r>
+      <w:hyperlink r:id="rId6" w:history="1">
+        <w:r>
+          <w:rPr>
+            <w:rStyle w:val="Hyperlink"/>
+          </w:rPr>
+          <w:t>https://github.com/AhmedAbdelRazak/RCC/blob/master/Chapter10/shellGame.html</w:t>
+        </w:r>
+      </w:hyperlink>
+      <w:r>
+        <w:t xml:space="preserve"> </w:t>
+      </w:r>
     </w:p>
     <w:p>
       <w:pPr>
@@ -389,7 +400,7 @@
                     <pic:cNvPicPr/>
                   </pic:nvPicPr>
                   <pic:blipFill>
-                    <a:blip r:embed="rId6"/>
+                    <a:blip r:embed="rId7"/>
                     <a:stretch>
                       <a:fillRect/>
                     </a:stretch>
@@ -1594,6 +1605,7 @@
           <w:sz w:val="21"/>
           <w:szCs w:val="21"/>
         </w:rPr>
+        <w:lastRenderedPageBreak/>
         <w:t xml:space="preserve">            </w:t>
       </w:r>
       <w:r>
@@ -1633,7 +1645,6 @@
           <w:sz w:val="21"/>
           <w:szCs w:val="21"/>
         </w:rPr>
-        <w:lastRenderedPageBreak/>
         <w:t xml:space="preserve">            </w:t>
       </w:r>
       <w:r>
@@ -2308,6 +2319,20 @@
       </w:pPr>
       <w:r>
         <w:t>The code in this GitHub link:</w:t>
+      </w:r>
+      <w:r>
+        <w:t xml:space="preserve"> </w:t>
+      </w:r>
+      <w:hyperlink r:id="rId8" w:history="1">
+        <w:r>
+          <w:rPr>
+            <w:rStyle w:val="Hyperlink"/>
+          </w:rPr>
+          <w:t>https://github.com/AhmedAbdelRazak/RCC/blob/master/Chapter10/sortN.html</w:t>
+        </w:r>
+      </w:hyperlink>
+      <w:r>
+        <w:t xml:space="preserve"> </w:t>
       </w:r>
     </w:p>
     <w:p>
@@ -2340,7 +2365,7 @@
                     <pic:cNvPicPr/>
                   </pic:nvPicPr>
                   <pic:blipFill>
-                    <a:blip r:embed="rId7"/>
+                    <a:blip r:embed="rId9"/>
                     <a:stretch>
                       <a:fillRect/>
                     </a:stretch>
@@ -2395,7 +2420,7 @@
                     <pic:cNvPicPr/>
                   </pic:nvPicPr>
                   <pic:blipFill>
-                    <a:blip r:embed="rId8"/>
+                    <a:blip r:embed="rId10"/>
                     <a:stretch>
                       <a:fillRect/>
                     </a:stretch>
@@ -4872,6 +4897,29 @@
       <w:contextualSpacing/>
     </w:pPr>
   </w:style>
+  <w:style w:type="character" w:styleId="Hyperlink">
+    <w:name w:val="Hyperlink"/>
+    <w:basedOn w:val="DefaultParagraphFont"/>
+    <w:uiPriority w:val="99"/>
+    <w:unhideWhenUsed/>
+    <w:rsid w:val="007A42A0"/>
+    <w:rPr>
+      <w:color w:val="0563C1" w:themeColor="hyperlink"/>
+      <w:u w:val="single"/>
+    </w:rPr>
+  </w:style>
+  <w:style w:type="character" w:styleId="UnresolvedMention">
+    <w:name w:val="Unresolved Mention"/>
+    <w:basedOn w:val="DefaultParagraphFont"/>
+    <w:uiPriority w:val="99"/>
+    <w:semiHidden/>
+    <w:unhideWhenUsed/>
+    <w:rsid w:val="007A42A0"/>
+    <w:rPr>
+      <w:color w:val="605E5C"/>
+      <w:shd w:val="clear" w:color="auto" w:fill="E1DFDD"/>
+    </w:rPr>
+  </w:style>
 </w:styles>
 </file>
 

</xml_diff>